<commit_message>
added if and switch
</commit_message>
<xml_diff>
--- a/docs/finalreport.docx
+++ b/docs/finalreport.docx
@@ -605,6 +605,26 @@
         </w:rPr>
         <w:t>Justin</w:t>
       </w:r>
+    </w:p>
+    <w:p>
+      <w:pPr>
+        <w:pStyle w:val="ListParagraph"/>
+        <w:numPr>
+          <w:ilvl w:val="0"/>
+          <w:numId w:val="2"/>
+        </w:numPr>
+        <w:rPr>
+          <w:lang w:val="en-CA"/>
+        </w:rPr>
+      </w:pPr>
+      <w:proofErr w:type="spellStart"/>
+      <w:r>
+        <w:rPr>
+          <w:lang w:val="en-CA"/>
+        </w:rPr>
+        <w:t>Lexer</w:t>
+      </w:r>
+      <w:proofErr w:type="spellEnd"/>
     </w:p>
     <w:p>
       <w:pPr>
@@ -1127,12 +1147,7 @@
     </w:p>
     <w:p>
       <w:r>
-        <w:t>Every weeding prospects identified in the Parser section were dealt with</w:t>
-      </w:r>
-      <w:bookmarkStart w:id="0" w:name="_GoBack"/>
-      <w:bookmarkEnd w:id="0"/>
-      <w:r>
-        <w:t>. However, the following over-generations have a few particularities:</w:t>
+        <w:t>Every weeding prospects identified in the Parser section were dealt with. However, the following over-generations have a few particularities:</w:t>
       </w:r>
     </w:p>
     <w:p>
@@ -1274,10 +1289,7 @@
         <w:pStyle w:val="NoSpacing"/>
       </w:pPr>
       <w:r>
-        <w:t>Th</w:t>
-      </w:r>
-      <w:r>
-        <w:t>e type checker works by creating links between the relevant nodes. If th</w:t>
+        <w:t>The type checker works by creating links between the relevant nodes. If th</w:t>
       </w:r>
       <w:r>
         <w:t xml:space="preserve">e type is of base type, it links </w:t>
@@ -1290,110 +1302,154 @@
       </w:r>
       <w:r>
         <w:lastRenderedPageBreak/>
-        <w:t xml:space="preserve">declaration must have been declared </w:t>
+        <w:t>declaration must have been declared befor</w:t>
+      </w:r>
+      <w:r>
+        <w:t>e</w:t>
+      </w:r>
+      <w:r>
+        <w:t xml:space="preserve"> it was called)</w:t>
+      </w:r>
+      <w:r>
+        <w:t>. One particularity is the fact the the type of an ID is stored in the symbol it refers.</w:t>
+      </w:r>
+    </w:p>
+    <w:p>
+      <w:pPr>
+        <w:pStyle w:val="NoSpacing"/>
+      </w:pPr>
+      <w:r>
+        <w:t>It is here where casts to non basic types are fixed in our tree</w:t>
+      </w:r>
+      <w:r>
+        <w:t xml:space="preserve"> as we know the types associated with the symbols.</w:t>
+      </w:r>
+    </w:p>
+    <w:p>
+      <w:pPr>
+        <w:pStyle w:val="NoSpacing"/>
+      </w:pPr>
+    </w:p>
+    <w:p>
+      <w:pPr>
+        <w:pStyle w:val="NoSpacing"/>
+      </w:pPr>
+      <w:r>
+        <w:t>Part of the tr</w:t>
+      </w:r>
+      <w:r>
+        <w:t>ee after running the type</w:t>
+      </w:r>
+      <w:r>
+        <w:t xml:space="preserve"> </w:t>
+      </w:r>
+      <w:r>
+        <w:t>checker on</w:t>
+      </w:r>
+      <w:r>
+        <w:t>:</w:t>
+      </w:r>
+    </w:p>
+    <w:p>
+      <w:pPr>
+        <w:pStyle w:val="NoSpacing"/>
+      </w:pPr>
+    </w:p>
+    <w:p>
+      <w:pPr>
+        <w:pStyle w:val="NoSpacing"/>
+        <w:rPr>
+          <w:rFonts w:ascii="Consolas" w:hAnsi="Consolas"/>
+          <w:sz w:val="20"/>
+        </w:rPr>
+      </w:pPr>
+      <w:r>
+        <w:rPr>
+          <w:rFonts w:ascii="Consolas" w:hAnsi="Consolas"/>
+          <w:sz w:val="20"/>
+        </w:rPr>
+        <w:t xml:space="preserve">type </w:t>
       </w:r>
       <w:proofErr w:type="spellStart"/>
       <w:r>
-        <w:t>befor</w:t>
+        <w:rPr>
+          <w:rFonts w:ascii="Consolas" w:hAnsi="Consolas"/>
+          <w:sz w:val="20"/>
+        </w:rPr>
+        <w:t>intAlias</w:t>
       </w:r>
       <w:proofErr w:type="spellEnd"/>
       <w:r>
-        <w:t xml:space="preserve"> it was called)</w:t>
-      </w:r>
-      <w:r>
-        <w:t>. One particularity is the fact the the type of an ID is stored in the symbol it refers.</w:t>
-      </w:r>
+        <w:rPr>
+          <w:rFonts w:ascii="Consolas" w:hAnsi="Consolas"/>
+          <w:sz w:val="20"/>
+        </w:rPr>
+        <w:t xml:space="preserve"> </w:t>
+      </w:r>
+      <w:proofErr w:type="spellStart"/>
+      <w:r>
+        <w:rPr>
+          <w:rFonts w:ascii="Consolas" w:hAnsi="Consolas"/>
+          <w:sz w:val="20"/>
+        </w:rPr>
+        <w:t>int</w:t>
+      </w:r>
+      <w:proofErr w:type="spellEnd"/>
     </w:p>
     <w:p>
       <w:pPr>
         <w:pStyle w:val="NoSpacing"/>
-      </w:pPr>
-      <w:r>
-        <w:t>It is here where casts to non basic types are fixed in our tree</w:t>
-      </w:r>
-      <w:r>
-        <w:t xml:space="preserve"> as we know the types associated with the symbols.</w:t>
+        <w:rPr>
+          <w:rFonts w:ascii="Consolas" w:hAnsi="Consolas"/>
+          <w:sz w:val="20"/>
+        </w:rPr>
+      </w:pPr>
+      <w:proofErr w:type="spellStart"/>
+      <w:r>
+        <w:rPr>
+          <w:rFonts w:ascii="Consolas" w:hAnsi="Consolas"/>
+          <w:sz w:val="20"/>
+        </w:rPr>
+        <w:t>var</w:t>
+      </w:r>
+      <w:proofErr w:type="spellEnd"/>
+      <w:r>
+        <w:rPr>
+          <w:rFonts w:ascii="Consolas" w:hAnsi="Consolas"/>
+          <w:sz w:val="20"/>
+        </w:rPr>
+        <w:t xml:space="preserve"> a </w:t>
+      </w:r>
+      <w:proofErr w:type="spellStart"/>
+      <w:r>
+        <w:rPr>
+          <w:rFonts w:ascii="Consolas" w:hAnsi="Consolas"/>
+          <w:sz w:val="20"/>
+        </w:rPr>
+        <w:t>intAlias</w:t>
+      </w:r>
+      <w:proofErr w:type="spellEnd"/>
+      <w:r>
+        <w:rPr>
+          <w:rFonts w:ascii="Consolas" w:hAnsi="Consolas"/>
+          <w:sz w:val="20"/>
+        </w:rPr>
+        <w:t xml:space="preserve"> = 2</w:t>
       </w:r>
     </w:p>
     <w:p>
       <w:pPr>
         <w:pStyle w:val="NoSpacing"/>
-      </w:pPr>
-    </w:p>
-    <w:p>
-      <w:pPr>
-        <w:pStyle w:val="NoSpacing"/>
-      </w:pPr>
-      <w:r>
-        <w:t>Part of the tr</w:t>
-      </w:r>
-      <w:r>
-        <w:t xml:space="preserve">ee after running the </w:t>
-      </w:r>
-      <w:proofErr w:type="spellStart"/>
-      <w:r>
-        <w:t>typechecker</w:t>
-      </w:r>
-      <w:proofErr w:type="spellEnd"/>
-      <w:r>
-        <w:t xml:space="preserve"> on</w:t>
-      </w:r>
-      <w:r>
-        <w:t>:</w:t>
-      </w:r>
-    </w:p>
-    <w:p>
-      <w:pPr>
-        <w:pStyle w:val="NoSpacing"/>
-      </w:pPr>
-    </w:p>
-    <w:p>
-      <w:pPr>
-        <w:pStyle w:val="NoSpacing"/>
-      </w:pPr>
-      <w:r>
-        <w:t xml:space="preserve">type </w:t>
-      </w:r>
-      <w:proofErr w:type="spellStart"/>
-      <w:r>
-        <w:t>intAlias</w:t>
-      </w:r>
-      <w:proofErr w:type="spellEnd"/>
-      <w:r>
-        <w:t xml:space="preserve"> </w:t>
-      </w:r>
-      <w:proofErr w:type="spellStart"/>
-      <w:r>
-        <w:t>int</w:t>
-      </w:r>
-      <w:proofErr w:type="spellEnd"/>
-    </w:p>
-    <w:p>
-      <w:pPr>
-        <w:pStyle w:val="NoSpacing"/>
-      </w:pPr>
-      <w:proofErr w:type="spellStart"/>
-      <w:r>
-        <w:t>var</w:t>
-      </w:r>
-      <w:proofErr w:type="spellEnd"/>
-      <w:r>
-        <w:t xml:space="preserve"> a </w:t>
-      </w:r>
-      <w:proofErr w:type="spellStart"/>
-      <w:r>
-        <w:t>intAlias</w:t>
-      </w:r>
-      <w:proofErr w:type="spellEnd"/>
-      <w:r>
-        <w:t xml:space="preserve"> = 2</w:t>
-      </w:r>
-    </w:p>
-    <w:p>
-      <w:pPr>
-        <w:pStyle w:val="NoSpacing"/>
-      </w:pPr>
-      <w:r>
+        <w:rPr>
+          <w:rFonts w:ascii="Consolas" w:hAnsi="Consolas"/>
+          <w:sz w:val="20"/>
+        </w:rPr>
+      </w:pPr>
+      <w:r>
+        <w:rPr>
+          <w:rFonts w:ascii="Consolas" w:hAnsi="Consolas"/>
+          <w:sz w:val="20"/>
+        </w:rPr>
         <w:t>_ = 1 + a</w:t>
       </w:r>
     </w:p>
@@ -2130,15 +2186,32 @@
         <w:pStyle w:val="NoSpacing"/>
       </w:pPr>
       <w:r>
-        <w:t xml:space="preserve">The Type </w:t>
+        <w:t xml:space="preserve">The </w:t>
+      </w:r>
+      <w:r>
+        <w:rPr>
+          <w:rFonts w:ascii="Consolas" w:hAnsi="Consolas"/>
+          <w:sz w:val="18"/>
+        </w:rPr>
+        <w:t xml:space="preserve">Type </w:t>
       </w:r>
       <w:proofErr w:type="spellStart"/>
       <w:r>
+        <w:rPr>
+          <w:rFonts w:ascii="Consolas" w:hAnsi="Consolas"/>
+          <w:sz w:val="20"/>
+        </w:rPr>
         <w:t>intAlias</w:t>
       </w:r>
       <w:proofErr w:type="spellEnd"/>
       <w:r>
-        <w:t xml:space="preserve"> node is the same node that was created at the </w:t>
+        <w:rPr>
+          <w:sz w:val="20"/>
+        </w:rPr>
+        <w:t xml:space="preserve"> </w:t>
+      </w:r>
+      <w:r>
+        <w:t xml:space="preserve">node is the same node that was created at the </w:t>
       </w:r>
       <w:proofErr w:type="spellStart"/>
       <w:r>
@@ -2154,7 +2227,23 @@
         <w:pStyle w:val="NoSpacing"/>
       </w:pPr>
       <w:r>
-        <w:t>The Symbol node is the same node that was created during the symbol pass.</w:t>
+        <w:t xml:space="preserve">The </w:t>
+      </w:r>
+      <w:r>
+        <w:rPr>
+          <w:rFonts w:ascii="Consolas" w:hAnsi="Consolas"/>
+          <w:sz w:val="20"/>
+        </w:rPr>
+        <w:t>Symbol</w:t>
+      </w:r>
+      <w:r>
+        <w:rPr>
+          <w:sz w:val="20"/>
+        </w:rPr>
+        <w:t xml:space="preserve"> </w:t>
+      </w:r>
+      <w:r>
+        <w:t>node is the same node that was created during the symbol pass.</w:t>
       </w:r>
     </w:p>
     <w:p>
@@ -2363,6 +2452,8 @@
       <w:r>
         <w:t xml:space="preserve"> C++</w:t>
       </w:r>
+      <w:bookmarkStart w:id="0" w:name="_GoBack"/>
+      <w:bookmarkEnd w:id="0"/>
     </w:p>
     <w:p>
       <w:r>
@@ -2406,6 +2497,9 @@
         </w:rPr>
       </w:pPr>
       <w:r>
+        <w:rPr>
+          <w:noProof/>
+        </w:rPr>
         <w:drawing>
           <wp:inline distT="0" distB="0" distL="0" distR="0" wp14:anchorId="02E3E3A5" wp14:editId="033D8AEE">
             <wp:extent cx="3015411" cy="947701"/>
@@ -2449,6 +2543,9 @@
         <w:t xml:space="preserve"> </w:t>
       </w:r>
       <w:r>
+        <w:rPr>
+          <w:noProof/>
+        </w:rPr>
         <w:drawing>
           <wp:inline distT="0" distB="0" distL="0" distR="0" wp14:anchorId="42CD1705" wp14:editId="7E6EACAE">
             <wp:extent cx="1581208" cy="915436"/>
@@ -2501,15 +2598,13 @@
         <w:t xml:space="preserve"> </w:t>
       </w:r>
       <w:r>
-        <w:t xml:space="preserve">This is possible as we tag </w:t>
-      </w:r>
-      <w:proofErr w:type="spellStart"/>
-      <w:r>
-        <w:t>redeclarations</w:t>
-      </w:r>
-      <w:proofErr w:type="spellEnd"/>
-      <w:r>
-        <w:t xml:space="preserve"> during the symbol pass.</w:t>
+        <w:t>This is possible as we tag re</w:t>
+      </w:r>
+      <w:r>
+        <w:t>-</w:t>
+      </w:r>
+      <w:r>
+        <w:t>declarations during the symbol pass.</w:t>
       </w:r>
     </w:p>
     <w:p>
@@ -2520,6 +2615,9 @@
         </w:rPr>
       </w:pPr>
       <w:r>
+        <w:rPr>
+          <w:noProof/>
+        </w:rPr>
         <w:drawing>
           <wp:inline distT="0" distB="0" distL="0" distR="0" wp14:anchorId="2F2B23F7" wp14:editId="28199C8A">
             <wp:extent cx="1532717" cy="802362"/>
@@ -2563,6 +2661,9 @@
         <w:t xml:space="preserve"> </w:t>
       </w:r>
       <w:r>
+        <w:rPr>
+          <w:noProof/>
+        </w:rPr>
         <w:drawing>
           <wp:inline distT="0" distB="0" distL="0" distR="0" wp14:anchorId="4A3A62C8" wp14:editId="48A1ACC5">
             <wp:extent cx="1114771" cy="808755"/>
@@ -2618,6 +2719,9 @@
         <w:t>. This is done by have a try catch block in the main function.</w:t>
       </w:r>
       <w:r>
+        <w:rPr>
+          <w:noProof/>
+        </w:rPr>
         <w:drawing>
           <wp:inline distT="0" distB="0" distL="0" distR="0" wp14:anchorId="7A738C20" wp14:editId="67EA8CE5">
             <wp:extent cx="3818717" cy="1553937"/>
@@ -2790,6 +2894,9 @@
         </w:rPr>
       </w:pPr>
       <w:r>
+        <w:rPr>
+          <w:noProof/>
+        </w:rPr>
         <w:lastRenderedPageBreak/>
         <w:drawing>
           <wp:inline distT="0" distB="0" distL="0" distR="0" wp14:anchorId="5C280BE4" wp14:editId="5F759AB6">
@@ -2834,6 +2941,9 @@
         <w:t xml:space="preserve"> </w:t>
       </w:r>
       <w:r>
+        <w:rPr>
+          <w:noProof/>
+        </w:rPr>
         <w:drawing>
           <wp:inline distT="0" distB="0" distL="0" distR="0" wp14:anchorId="553A132E" wp14:editId="5CFD38D4">
             <wp:extent cx="3475817" cy="1086936"/>
@@ -2871,15 +2981,6 @@
         </w:drawing>
       </w:r>
     </w:p>
-    <w:p/>
-    <w:p>
-      <w:r>
-        <w:t>Some of the constructs that</w:t>
-      </w:r>
-      <w:r>
-        <w:t xml:space="preserve"> will generate code but not run correctly:</w:t>
-      </w:r>
-    </w:p>
     <w:p>
       <w:pPr>
         <w:pStyle w:val="ListParagraph"/>
@@ -2889,6 +2990,254 @@
         </w:numPr>
       </w:pPr>
       <w:r>
+        <w:t>If(-else) statements</w:t>
+      </w:r>
+    </w:p>
+    <w:p>
+      <w:pPr>
+        <w:ind w:left="720"/>
+      </w:pPr>
+      <w:r>
+        <w:rPr>
+          <w:noProof/>
+        </w:rPr>
+        <w:drawing>
+          <wp:inline distT="0" distB="0" distL="0" distR="0" wp14:anchorId="57C59BA4" wp14:editId="704C37C9">
+            <wp:extent cx="1524429" cy="1394922"/>
+            <wp:effectExtent l="0" t="0" r="0" b="2540"/>
+            <wp:docPr id="13" name="Picture 13" descr="../../../../Desktop/Screen%20Shot%202016-04-15%20at%209.17.08%20PM.png"/>
+            <wp:cNvGraphicFramePr>
+              <a:graphicFrameLocks xmlns:a="http://schemas.openxmlformats.org/drawingml/2006/main" noChangeAspect="1"/>
+            </wp:cNvGraphicFramePr>
+            <a:graphic xmlns:a="http://schemas.openxmlformats.org/drawingml/2006/main">
+              <a:graphicData uri="http://schemas.openxmlformats.org/drawingml/2006/picture">
+                <pic:pic xmlns:pic="http://schemas.openxmlformats.org/drawingml/2006/picture">
+                  <pic:nvPicPr>
+                    <pic:cNvPr id="0" name="Picture 2" descr="../../../../Desktop/Screen%20Shot%202016-04-15%20at%209.17.08%20PM.png"/>
+                    <pic:cNvPicPr>
+                      <a:picLocks noChangeAspect="1" noChangeArrowheads="1"/>
+                    </pic:cNvPicPr>
+                  </pic:nvPicPr>
+                  <pic:blipFill>
+                    <a:blip r:embed="rId17">
+                      <a:extLst>
+                        <a:ext uri="{28A0092B-C50C-407E-A947-70E740481C1C}">
+                          <a14:useLocalDpi xmlns:a14="http://schemas.microsoft.com/office/drawing/2010/main" val="0"/>
+                        </a:ext>
+                      </a:extLst>
+                    </a:blip>
+                    <a:srcRect/>
+                    <a:stretch>
+                      <a:fillRect/>
+                    </a:stretch>
+                  </pic:blipFill>
+                  <pic:spPr bwMode="auto">
+                    <a:xfrm>
+                      <a:off x="0" y="0"/>
+                      <a:ext cx="1551819" cy="1419985"/>
+                    </a:xfrm>
+                    <a:prstGeom prst="rect">
+                      <a:avLst/>
+                    </a:prstGeom>
+                    <a:noFill/>
+                    <a:ln>
+                      <a:noFill/>
+                    </a:ln>
+                  </pic:spPr>
+                </pic:pic>
+              </a:graphicData>
+            </a:graphic>
+          </wp:inline>
+        </w:drawing>
+      </w:r>
+      <w:r>
+        <w:drawing>
+          <wp:inline distT="0" distB="0" distL="0" distR="0" wp14:anchorId="560BB9A6" wp14:editId="1ADDF105">
+            <wp:extent cx="2508200" cy="1394922"/>
+            <wp:effectExtent l="0" t="0" r="6985" b="2540"/>
+            <wp:docPr id="6" name="Picture 6" descr="../../../../Desktop/Screen%20Shot%202016-04-15%20at%209.16.53%20PM.png"/>
+            <wp:cNvGraphicFramePr>
+              <a:graphicFrameLocks xmlns:a="http://schemas.openxmlformats.org/drawingml/2006/main" noChangeAspect="1"/>
+            </wp:cNvGraphicFramePr>
+            <a:graphic xmlns:a="http://schemas.openxmlformats.org/drawingml/2006/main">
+              <a:graphicData uri="http://schemas.openxmlformats.org/drawingml/2006/picture">
+                <pic:pic xmlns:pic="http://schemas.openxmlformats.org/drawingml/2006/picture">
+                  <pic:nvPicPr>
+                    <pic:cNvPr id="0" name="Picture 1" descr="../../../../Desktop/Screen%20Shot%202016-04-15%20at%209.16.53%20PM.png"/>
+                    <pic:cNvPicPr>
+                      <a:picLocks noChangeAspect="1" noChangeArrowheads="1"/>
+                    </pic:cNvPicPr>
+                  </pic:nvPicPr>
+                  <pic:blipFill>
+                    <a:blip r:embed="rId18">
+                      <a:extLst>
+                        <a:ext uri="{28A0092B-C50C-407E-A947-70E740481C1C}">
+                          <a14:useLocalDpi xmlns:a14="http://schemas.microsoft.com/office/drawing/2010/main" val="0"/>
+                        </a:ext>
+                      </a:extLst>
+                    </a:blip>
+                    <a:srcRect/>
+                    <a:stretch>
+                      <a:fillRect/>
+                    </a:stretch>
+                  </pic:blipFill>
+                  <pic:spPr bwMode="auto">
+                    <a:xfrm>
+                      <a:off x="0" y="0"/>
+                      <a:ext cx="2518728" cy="1400777"/>
+                    </a:xfrm>
+                    <a:prstGeom prst="rect">
+                      <a:avLst/>
+                    </a:prstGeom>
+                    <a:noFill/>
+                    <a:ln>
+                      <a:noFill/>
+                    </a:ln>
+                  </pic:spPr>
+                </pic:pic>
+              </a:graphicData>
+            </a:graphic>
+          </wp:inline>
+        </w:drawing>
+      </w:r>
+    </w:p>
+    <w:p>
+      <w:pPr>
+        <w:pStyle w:val="ListParagraph"/>
+        <w:numPr>
+          <w:ilvl w:val="0"/>
+          <w:numId w:val="11"/>
+        </w:numPr>
+      </w:pPr>
+      <w:r>
+        <w:t>Switch statements. Go(Lite) cases allow for conditions (e.g. x&gt;0). We decided to generate C++ if statements inside a switch with a single case – default – so that break statements would still work without any modification</w:t>
+      </w:r>
+    </w:p>
+    <w:p>
+      <w:pPr>
+        <w:ind w:left="720"/>
+      </w:pPr>
+      <w:r>
+        <w:drawing>
+          <wp:inline distT="0" distB="0" distL="0" distR="0" wp14:anchorId="605D0A37" wp14:editId="6C5DC282">
+            <wp:extent cx="2008992" cy="1930631"/>
+            <wp:effectExtent l="0" t="0" r="0" b="0"/>
+            <wp:docPr id="18" name="Picture 18" descr="../../../../Desktop/Screen%20Shot%202016-04-15%20at%209.20.05%20PM.png"/>
+            <wp:cNvGraphicFramePr>
+              <a:graphicFrameLocks xmlns:a="http://schemas.openxmlformats.org/drawingml/2006/main" noChangeAspect="1"/>
+            </wp:cNvGraphicFramePr>
+            <a:graphic xmlns:a="http://schemas.openxmlformats.org/drawingml/2006/main">
+              <a:graphicData uri="http://schemas.openxmlformats.org/drawingml/2006/picture">
+                <pic:pic xmlns:pic="http://schemas.openxmlformats.org/drawingml/2006/picture">
+                  <pic:nvPicPr>
+                    <pic:cNvPr id="0" name="Picture 4" descr="../../../../Desktop/Screen%20Shot%202016-04-15%20at%209.20.05%20PM.png"/>
+                    <pic:cNvPicPr>
+                      <a:picLocks noChangeAspect="1" noChangeArrowheads="1"/>
+                    </pic:cNvPicPr>
+                  </pic:nvPicPr>
+                  <pic:blipFill>
+                    <a:blip r:embed="rId19">
+                      <a:extLst>
+                        <a:ext uri="{28A0092B-C50C-407E-A947-70E740481C1C}">
+                          <a14:useLocalDpi xmlns:a14="http://schemas.microsoft.com/office/drawing/2010/main" val="0"/>
+                        </a:ext>
+                      </a:extLst>
+                    </a:blip>
+                    <a:srcRect/>
+                    <a:stretch>
+                      <a:fillRect/>
+                    </a:stretch>
+                  </pic:blipFill>
+                  <pic:spPr bwMode="auto">
+                    <a:xfrm>
+                      <a:off x="0" y="0"/>
+                      <a:ext cx="2013697" cy="1935153"/>
+                    </a:xfrm>
+                    <a:prstGeom prst="rect">
+                      <a:avLst/>
+                    </a:prstGeom>
+                    <a:noFill/>
+                    <a:ln>
+                      <a:noFill/>
+                    </a:ln>
+                  </pic:spPr>
+                </pic:pic>
+              </a:graphicData>
+            </a:graphic>
+          </wp:inline>
+        </w:drawing>
+      </w:r>
+      <w:r>
+        <w:rPr>
+          <w:noProof/>
+        </w:rPr>
+        <w:drawing>
+          <wp:inline distT="0" distB="0" distL="0" distR="0" wp14:anchorId="039B3D89" wp14:editId="764E8081">
+            <wp:extent cx="2838379" cy="2845031"/>
+            <wp:effectExtent l="0" t="0" r="6985" b="0"/>
+            <wp:docPr id="17" name="Picture 17" descr="../../../../Desktop/Screen%20Shot%202016-04-15%20at%209.20.22%20PM.png"/>
+            <wp:cNvGraphicFramePr>
+              <a:graphicFrameLocks xmlns:a="http://schemas.openxmlformats.org/drawingml/2006/main" noChangeAspect="1"/>
+            </wp:cNvGraphicFramePr>
+            <a:graphic xmlns:a="http://schemas.openxmlformats.org/drawingml/2006/main">
+              <a:graphicData uri="http://schemas.openxmlformats.org/drawingml/2006/picture">
+                <pic:pic xmlns:pic="http://schemas.openxmlformats.org/drawingml/2006/picture">
+                  <pic:nvPicPr>
+                    <pic:cNvPr id="0" name="Picture 3" descr="../../../../Desktop/Screen%20Shot%202016-04-15%20at%209.20.22%20PM.png"/>
+                    <pic:cNvPicPr>
+                      <a:picLocks noChangeAspect="1" noChangeArrowheads="1"/>
+                    </pic:cNvPicPr>
+                  </pic:nvPicPr>
+                  <pic:blipFill>
+                    <a:blip r:embed="rId20">
+                      <a:extLst>
+                        <a:ext uri="{28A0092B-C50C-407E-A947-70E740481C1C}">
+                          <a14:useLocalDpi xmlns:a14="http://schemas.microsoft.com/office/drawing/2010/main" val="0"/>
+                        </a:ext>
+                      </a:extLst>
+                    </a:blip>
+                    <a:srcRect/>
+                    <a:stretch>
+                      <a:fillRect/>
+                    </a:stretch>
+                  </pic:blipFill>
+                  <pic:spPr bwMode="auto">
+                    <a:xfrm>
+                      <a:off x="0" y="0"/>
+                      <a:ext cx="2860498" cy="2867202"/>
+                    </a:xfrm>
+                    <a:prstGeom prst="rect">
+                      <a:avLst/>
+                    </a:prstGeom>
+                    <a:noFill/>
+                    <a:ln>
+                      <a:noFill/>
+                    </a:ln>
+                  </pic:spPr>
+                </pic:pic>
+              </a:graphicData>
+            </a:graphic>
+          </wp:inline>
+        </w:drawing>
+      </w:r>
+    </w:p>
+    <w:p>
+      <w:r>
+        <w:t>Some of the constructs that</w:t>
+      </w:r>
+      <w:r>
+        <w:t xml:space="preserve"> will generate code but not run correctly:</w:t>
+      </w:r>
+    </w:p>
+    <w:p>
+      <w:pPr>
+        <w:pStyle w:val="ListParagraph"/>
+        <w:numPr>
+          <w:ilvl w:val="0"/>
+          <w:numId w:val="11"/>
+        </w:numPr>
+      </w:pPr>
+      <w:r>
         <w:t xml:space="preserve">Array or slice with inline declaration of </w:t>
       </w:r>
       <w:proofErr w:type="spellStart"/>
@@ -2933,6 +3282,9 @@
         <w:pStyle w:val="ListParagraph"/>
       </w:pPr>
       <w:r>
+        <w:rPr>
+          <w:noProof/>
+        </w:rPr>
         <w:drawing>
           <wp:inline distT="0" distB="0" distL="0" distR="0" wp14:anchorId="1540905E" wp14:editId="0DC942E0">
             <wp:extent cx="1989917" cy="243447"/>
@@ -2949,7 +3301,7 @@
                     <pic:cNvPicPr/>
                   </pic:nvPicPr>
                   <pic:blipFill>
-                    <a:blip r:embed="rId17"/>
+                    <a:blip r:embed="rId21"/>
                     <a:stretch>
                       <a:fillRect/>
                     </a:stretch>
@@ -2979,6 +3331,7 @@
         </w:numPr>
       </w:pPr>
       <w:r>
+        <w:lastRenderedPageBreak/>
         <w:t>Division by zero is not handled properly as C++ has no predetermined behavior in this case. To mitigate this, we weed out division by constant zero. But this still allows for cases where an expression or function call can still evaluate to zero and cause errors.</w:t>
       </w:r>
     </w:p>
@@ -3018,7 +3371,6 @@
         <w:rPr>
           <w:noProof/>
         </w:rPr>
-        <w:lastRenderedPageBreak/>
         <w:drawing>
           <wp:inline distT="0" distB="0" distL="0" distR="0" wp14:anchorId="1F796A43" wp14:editId="420208FB">
             <wp:extent cx="1537335" cy="4947005"/>
@@ -3037,7 +3389,7 @@
                     </pic:cNvPicPr>
                   </pic:nvPicPr>
                   <pic:blipFill>
-                    <a:blip r:embed="rId18">
+                    <a:blip r:embed="rId22">
                       <a:extLst>
                         <a:ext uri="{28A0092B-C50C-407E-A947-70E740481C1C}">
                           <a14:useLocalDpi xmlns:a14="http://schemas.microsoft.com/office/drawing/2010/main" val="0"/>
@@ -3090,7 +3442,7 @@
                     </pic:cNvPicPr>
                   </pic:nvPicPr>
                   <pic:blipFill>
-                    <a:blip r:embed="rId19">
+                    <a:blip r:embed="rId23">
                       <a:extLst>
                         <a:ext uri="{28A0092B-C50C-407E-A947-70E740481C1C}">
                           <a14:useLocalDpi xmlns:a14="http://schemas.microsoft.com/office/drawing/2010/main" val="0"/>
@@ -3145,6 +3497,7 @@
         <w:rPr>
           <w:noProof/>
         </w:rPr>
+        <w:lastRenderedPageBreak/>
         <w:drawing>
           <wp:inline distT="0" distB="0" distL="0" distR="0" wp14:anchorId="71D398CD" wp14:editId="13DFEEEA">
             <wp:extent cx="1651635" cy="801173"/>
@@ -3163,7 +3516,7 @@
                     </pic:cNvPicPr>
                   </pic:nvPicPr>
                   <pic:blipFill>
-                    <a:blip r:embed="rId20">
+                    <a:blip r:embed="rId24">
                       <a:extLst>
                         <a:ext uri="{28A0092B-C50C-407E-A947-70E740481C1C}">
                           <a14:useLocalDpi xmlns:a14="http://schemas.microsoft.com/office/drawing/2010/main" val="0"/>
@@ -3216,7 +3569,7 @@
                     </pic:cNvPicPr>
                   </pic:nvPicPr>
                   <pic:blipFill>
-                    <a:blip r:embed="rId21">
+                    <a:blip r:embed="rId25">
                       <a:extLst>
                         <a:ext uri="{28A0092B-C50C-407E-A947-70E740481C1C}">
                           <a14:useLocalDpi xmlns:a14="http://schemas.microsoft.com/office/drawing/2010/main" val="0"/>
@@ -3250,8 +3603,8 @@
     </w:p>
     <w:p/>
     <w:sectPr>
-      <w:headerReference w:type="even" r:id="rId22"/>
-      <w:headerReference w:type="default" r:id="rId23"/>
+      <w:headerReference w:type="even" r:id="rId26"/>
+      <w:headerReference w:type="default" r:id="rId27"/>
       <w:pgSz w:w="12240" w:h="15840" w:code="1"/>
       <w:pgMar w:top="1440" w:right="1440" w:bottom="1440" w:left="1440" w:header="1152" w:footer="1152" w:gutter="0"/>
       <w:cols w:space="708"/>
@@ -4049,7 +4402,7 @@
   <w:abstractNum w:abstractNumId="6">
     <w:nsid w:val="49D949BD"/>
     <w:multiLevelType w:val="hybridMultilevel"/>
-    <w:tmpl w:val="D842DB2E"/>
+    <w:tmpl w:val="78802D0E"/>
     <w:lvl w:ilvl="0" w:tplc="04090001">
       <w:start w:val="1"/>
       <w:numFmt w:val="bullet"/>

</xml_diff>